<commit_message>
refactor group member name
</commit_message>
<xml_diff>
--- a/static/forms/1-PANEL-INVITATION.docx
+++ b/static/forms/1-PANEL-INVITATION.docx
@@ -836,7 +836,6 @@
           <w:b/>
           <w:sz w:val="24"/>
           <w:szCs w:val="24"/>
-          <w:u w:val="single"/>
         </w:rPr>
         <w:t>Receiver1</w:t>
       </w:r>
@@ -2143,9 +2142,6 @@
       </w:r>
       <w:proofErr w:type="spellStart"/>
       <w:r>
-        <w:rPr>
-          <w:u w:val="single"/>
-        </w:rPr>
         <w:t>DefenseDay</w:t>
       </w:r>
       <w:proofErr w:type="spellEnd"/>
@@ -2154,23 +2150,14 @@
       </w:r>
       <w:proofErr w:type="spellStart"/>
       <w:r>
-        <w:rPr>
-          <w:u w:val="single"/>
-        </w:rPr>
         <w:t>StartTime</w:t>
       </w:r>
       <w:proofErr w:type="spellEnd"/>
       <w:r>
-        <w:rPr>
-          <w:u w:val="single"/>
-        </w:rPr>
         <w:t xml:space="preserve"> - </w:t>
       </w:r>
       <w:proofErr w:type="spellStart"/>
       <w:r>
-        <w:rPr>
-          <w:u w:val="single"/>
-        </w:rPr>
         <w:t>EndTime</w:t>
       </w:r>
       <w:proofErr w:type="spellEnd"/>
@@ -2231,7 +2218,6 @@
           <w:b/>
           <w:sz w:val="24"/>
           <w:szCs w:val="24"/>
-          <w:u w:val="single"/>
         </w:rPr>
         <w:t>DepartmentHead</w:t>
       </w:r>

</xml_diff>

<commit_message>
added upload e-signature and signature pad
</commit_message>
<xml_diff>
--- a/static/forms/1-PANEL-INVITATION.docx
+++ b/static/forms/1-PANEL-INVITATION.docx
@@ -20,11 +20,13 @@
           <w:szCs w:val="20"/>
         </w:rPr>
       </w:pPr>
+      <w:bookmarkStart w:id="0" w:name="_Hlk116993841"/>
+      <w:bookmarkEnd w:id="0"/>
     </w:p>
     <w:tbl>
       <w:tblPr>
         <w:tblStyle w:val="a"/>
-        <w:tblW w:w="9810" w:type="dxa"/>
+        <w:tblW w:w="9717" w:type="dxa"/>
         <w:tblBorders>
           <w:top w:val="single" w:sz="4" w:space="0" w:color="000000"/>
           <w:left w:val="single" w:sz="4" w:space="0" w:color="000000"/>
@@ -37,9 +39,9 @@
         <w:tblLook w:val="0000" w:firstRow="0" w:lastRow="0" w:firstColumn="0" w:lastColumn="0" w:noHBand="0" w:noVBand="0"/>
       </w:tblPr>
       <w:tblGrid>
-        <w:gridCol w:w="2375"/>
-        <w:gridCol w:w="5698"/>
-        <w:gridCol w:w="1737"/>
+        <w:gridCol w:w="2351"/>
+        <w:gridCol w:w="5644"/>
+        <w:gridCol w:w="1722"/>
       </w:tblGrid>
       <w:tr>
         <w:trPr>
@@ -47,7 +49,7 @@
         </w:trPr>
         <w:tc>
           <w:tcPr>
-            <w:tcW w:w="2375" w:type="dxa"/>
+            <w:tcW w:w="2351" w:type="dxa"/>
             <w:vMerge w:val="restart"/>
             <w:tcBorders>
               <w:top w:val="single" w:sz="4" w:space="0" w:color="000000"/>
@@ -127,7 +129,7 @@
         </w:tc>
         <w:tc>
           <w:tcPr>
-            <w:tcW w:w="7435" w:type="dxa"/>
+            <w:tcW w:w="7366" w:type="dxa"/>
             <w:gridSpan w:val="2"/>
             <w:vMerge w:val="restart"/>
             <w:tcBorders>
@@ -314,11 +316,11 @@
       </w:tr>
       <w:tr>
         <w:trPr>
-          <w:trHeight w:val="261"/>
+          <w:trHeight w:val="253"/>
         </w:trPr>
         <w:tc>
           <w:tcPr>
-            <w:tcW w:w="2375" w:type="dxa"/>
+            <w:tcW w:w="2351" w:type="dxa"/>
             <w:vMerge/>
             <w:tcBorders>
               <w:top w:val="single" w:sz="4" w:space="0" w:color="000000"/>
@@ -355,7 +357,7 @@
         </w:tc>
         <w:tc>
           <w:tcPr>
-            <w:tcW w:w="7435" w:type="dxa"/>
+            <w:tcW w:w="7366" w:type="dxa"/>
             <w:gridSpan w:val="2"/>
             <w:vMerge/>
             <w:tcBorders>
@@ -394,11 +396,11 @@
       </w:tr>
       <w:tr>
         <w:trPr>
-          <w:trHeight w:val="261"/>
+          <w:trHeight w:val="253"/>
         </w:trPr>
         <w:tc>
           <w:tcPr>
-            <w:tcW w:w="2375" w:type="dxa"/>
+            <w:tcW w:w="2351" w:type="dxa"/>
             <w:vMerge/>
             <w:tcBorders>
               <w:top w:val="single" w:sz="4" w:space="0" w:color="000000"/>
@@ -435,7 +437,7 @@
         </w:tc>
         <w:tc>
           <w:tcPr>
-            <w:tcW w:w="7435" w:type="dxa"/>
+            <w:tcW w:w="7366" w:type="dxa"/>
             <w:gridSpan w:val="2"/>
             <w:vMerge/>
             <w:tcBorders>
@@ -474,11 +476,11 @@
       </w:tr>
       <w:tr>
         <w:trPr>
-          <w:trHeight w:val="261"/>
+          <w:trHeight w:val="253"/>
         </w:trPr>
         <w:tc>
           <w:tcPr>
-            <w:tcW w:w="2375" w:type="dxa"/>
+            <w:tcW w:w="2351" w:type="dxa"/>
             <w:vMerge/>
             <w:tcBorders>
               <w:top w:val="single" w:sz="4" w:space="0" w:color="000000"/>
@@ -515,7 +517,7 @@
         </w:tc>
         <w:tc>
           <w:tcPr>
-            <w:tcW w:w="7435" w:type="dxa"/>
+            <w:tcW w:w="7366" w:type="dxa"/>
             <w:gridSpan w:val="2"/>
             <w:vMerge/>
             <w:tcBorders>
@@ -554,11 +556,11 @@
       </w:tr>
       <w:tr>
         <w:trPr>
-          <w:trHeight w:val="285"/>
+          <w:trHeight w:val="249"/>
         </w:trPr>
         <w:tc>
           <w:tcPr>
-            <w:tcW w:w="2375" w:type="dxa"/>
+            <w:tcW w:w="2351" w:type="dxa"/>
             <w:vMerge w:val="restart"/>
             <w:tcBorders>
               <w:top w:val="single" w:sz="4" w:space="0" w:color="000000"/>
@@ -604,7 +606,7 @@
         </w:tc>
         <w:tc>
           <w:tcPr>
-            <w:tcW w:w="5698" w:type="dxa"/>
+            <w:tcW w:w="5644" w:type="dxa"/>
             <w:vMerge w:val="restart"/>
             <w:tcBorders>
               <w:top w:val="single" w:sz="4" w:space="0" w:color="000000"/>
@@ -650,7 +652,7 @@
         </w:tc>
         <w:tc>
           <w:tcPr>
-            <w:tcW w:w="1736" w:type="dxa"/>
+            <w:tcW w:w="1721" w:type="dxa"/>
             <w:vMerge w:val="restart"/>
             <w:tcBorders>
               <w:top w:val="single" w:sz="4" w:space="0" w:color="000000"/>
@@ -695,11 +697,11 @@
       </w:tr>
       <w:tr>
         <w:trPr>
-          <w:trHeight w:val="261"/>
+          <w:trHeight w:val="228"/>
         </w:trPr>
         <w:tc>
           <w:tcPr>
-            <w:tcW w:w="2375" w:type="dxa"/>
+            <w:tcW w:w="2351" w:type="dxa"/>
             <w:vMerge/>
             <w:tcBorders>
               <w:top w:val="single" w:sz="4" w:space="0" w:color="000000"/>
@@ -736,7 +738,7 @@
         </w:tc>
         <w:tc>
           <w:tcPr>
-            <w:tcW w:w="5698" w:type="dxa"/>
+            <w:tcW w:w="5644" w:type="dxa"/>
             <w:vMerge/>
             <w:tcBorders>
               <w:top w:val="single" w:sz="4" w:space="0" w:color="000000"/>
@@ -773,7 +775,7 @@
         </w:tc>
         <w:tc>
           <w:tcPr>
-            <w:tcW w:w="1736" w:type="dxa"/>
+            <w:tcW w:w="1721" w:type="dxa"/>
             <w:vMerge/>
             <w:tcBorders>
               <w:top w:val="single" w:sz="4" w:space="0" w:color="000000"/>
@@ -862,28 +864,47 @@
     <w:p>
       <w:pPr>
         <w:spacing w:after="0" w:line="240" w:lineRule="auto"/>
+        <w:rPr>
+          <w:sz w:val="20"/>
+          <w:szCs w:val="20"/>
+        </w:rPr>
       </w:pPr>
       <w:r>
+        <w:rPr>
+          <w:sz w:val="20"/>
+          <w:szCs w:val="20"/>
+        </w:rPr>
         <w:t xml:space="preserve">Dear </w:t>
       </w:r>
       <w:r>
+        <w:rPr>
+          <w:sz w:val="20"/>
+          <w:szCs w:val="20"/>
+        </w:rPr>
         <w:t>Receiver2</w:t>
       </w:r>
       <w:r>
+        <w:rPr>
+          <w:sz w:val="20"/>
+          <w:szCs w:val="20"/>
+        </w:rPr>
         <w:t>:</w:t>
       </w:r>
-    </w:p>
-    <w:p>
-      <w:pPr>
-        <w:spacing w:after="0" w:line="240" w:lineRule="auto"/>
-      </w:pPr>
     </w:p>
     <w:p>
       <w:pPr>
         <w:spacing w:after="0" w:line="240" w:lineRule="auto"/>
         <w:jc w:val="both"/>
+        <w:rPr>
+          <w:sz w:val="20"/>
+          <w:szCs w:val="20"/>
+        </w:rPr>
       </w:pPr>
       <w:r>
+        <w:rPr>
+          <w:sz w:val="20"/>
+          <w:szCs w:val="20"/>
+        </w:rPr>
         <w:t>Good day!</w:t>
       </w:r>
     </w:p>
@@ -891,26 +912,46 @@
       <w:pPr>
         <w:spacing w:after="0" w:line="240" w:lineRule="auto"/>
         <w:jc w:val="both"/>
+        <w:rPr>
+          <w:sz w:val="20"/>
+          <w:szCs w:val="20"/>
+        </w:rPr>
       </w:pPr>
       <w:r>
+        <w:rPr>
+          <w:sz w:val="20"/>
+          <w:szCs w:val="20"/>
+        </w:rPr>
         <w:t>As partial fulfillment of the requirements of their program</w:t>
       </w:r>
       <w:r>
         <w:rPr>
           <w:b/>
+          <w:sz w:val="20"/>
+          <w:szCs w:val="20"/>
         </w:rPr>
         <w:t xml:space="preserve">, </w:t>
       </w:r>
       <w:r>
+        <w:rPr>
+          <w:sz w:val="20"/>
+          <w:szCs w:val="20"/>
+        </w:rPr>
         <w:t xml:space="preserve">the following students will have their topic defense for the subject </w:t>
       </w:r>
       <w:r>
         <w:rPr>
           <w:b/>
+          <w:sz w:val="20"/>
+          <w:szCs w:val="20"/>
         </w:rPr>
         <w:t xml:space="preserve">BET 3 Technical Research </w:t>
       </w:r>
       <w:r>
+        <w:rPr>
+          <w:sz w:val="20"/>
+          <w:szCs w:val="20"/>
+        </w:rPr>
         <w:t>to with:</w:t>
       </w:r>
     </w:p>
@@ -939,6 +980,7 @@
       </w:tblGrid>
       <w:tr>
         <w:trPr>
+          <w:trHeight w:val="141"/>
           <w:tblHeader/>
         </w:trPr>
         <w:tc>
@@ -1128,6 +1170,185 @@
                 <w:b/>
               </w:rPr>
               <w:t>Major</w:t>
+            </w:r>
+          </w:p>
+        </w:tc>
+      </w:tr>
+      <w:tr>
+        <w:trPr>
+          <w:trHeight w:val="63"/>
+          <w:tblHeader/>
+        </w:trPr>
+        <w:tc>
+          <w:tcPr>
+            <w:tcW w:w="2836" w:type="dxa"/>
+            <w:tcBorders>
+              <w:top w:val="single" w:sz="12" w:space="0" w:color="FFFFFF"/>
+              <w:left w:val="single" w:sz="12" w:space="0" w:color="FFFFFF"/>
+              <w:right w:val="single" w:sz="12" w:space="0" w:color="FFFFFF"/>
+            </w:tcBorders>
+            <w:shd w:val="clear" w:color="auto" w:fill="auto"/>
+            <w:tcMar>
+              <w:top w:w="100" w:type="dxa"/>
+              <w:left w:w="100" w:type="dxa"/>
+              <w:bottom w:w="100" w:type="dxa"/>
+              <w:right w:w="100" w:type="dxa"/>
+            </w:tcMar>
+          </w:tcPr>
+          <w:p>
+            <w:pPr>
+              <w:widowControl w:val="0"/>
+              <w:pBdr>
+                <w:top w:val="nil"/>
+                <w:left w:val="nil"/>
+                <w:bottom w:val="nil"/>
+                <w:right w:val="nil"/>
+                <w:between w:val="nil"/>
+              </w:pBdr>
+              <w:spacing w:after="0" w:line="240" w:lineRule="auto"/>
+              <w:jc w:val="center"/>
+              <w:rPr>
+                <w:b/>
+              </w:rPr>
+            </w:pPr>
+            <w:r>
+              <w:rPr>
+                <w:b/>
+              </w:rPr>
+              <w:t>Member1</w:t>
+            </w:r>
+          </w:p>
+        </w:tc>
+        <w:tc>
+          <w:tcPr>
+            <w:tcW w:w="225" w:type="dxa"/>
+            <w:tcBorders>
+              <w:top w:val="single" w:sz="12" w:space="0" w:color="FFFFFF"/>
+              <w:left w:val="single" w:sz="12" w:space="0" w:color="FFFFFF"/>
+              <w:bottom w:val="single" w:sz="12" w:space="0" w:color="FFFFFF"/>
+              <w:right w:val="single" w:sz="12" w:space="0" w:color="FFFFFF"/>
+            </w:tcBorders>
+            <w:shd w:val="clear" w:color="auto" w:fill="auto"/>
+            <w:tcMar>
+              <w:top w:w="100" w:type="dxa"/>
+              <w:left w:w="100" w:type="dxa"/>
+              <w:bottom w:w="100" w:type="dxa"/>
+              <w:right w:w="100" w:type="dxa"/>
+            </w:tcMar>
+          </w:tcPr>
+          <w:p>
+            <w:pPr>
+              <w:widowControl w:val="0"/>
+              <w:pBdr>
+                <w:top w:val="nil"/>
+                <w:left w:val="nil"/>
+                <w:bottom w:val="nil"/>
+                <w:right w:val="nil"/>
+                <w:between w:val="nil"/>
+              </w:pBdr>
+              <w:spacing w:after="0" w:line="240" w:lineRule="auto"/>
+              <w:jc w:val="center"/>
+              <w:rPr>
+                <w:b/>
+              </w:rPr>
+            </w:pPr>
+          </w:p>
+        </w:tc>
+        <w:tc>
+          <w:tcPr>
+            <w:tcW w:w="3177" w:type="dxa"/>
+            <w:tcBorders>
+              <w:top w:val="single" w:sz="12" w:space="0" w:color="FFFFFF"/>
+              <w:left w:val="single" w:sz="12" w:space="0" w:color="FFFFFF"/>
+              <w:right w:val="single" w:sz="12" w:space="0" w:color="FFFFFF"/>
+            </w:tcBorders>
+            <w:shd w:val="clear" w:color="auto" w:fill="auto"/>
+            <w:tcMar>
+              <w:top w:w="100" w:type="dxa"/>
+              <w:left w:w="100" w:type="dxa"/>
+              <w:bottom w:w="100" w:type="dxa"/>
+              <w:right w:w="100" w:type="dxa"/>
+            </w:tcMar>
+          </w:tcPr>
+          <w:p>
+            <w:pPr>
+              <w:widowControl w:val="0"/>
+              <w:spacing w:after="0" w:line="240" w:lineRule="auto"/>
+              <w:jc w:val="center"/>
+            </w:pPr>
+            <w:r>
+              <w:rPr>
+                <w:b/>
+              </w:rPr>
+              <w:t>Course1</w:t>
+            </w:r>
+          </w:p>
+        </w:tc>
+        <w:tc>
+          <w:tcPr>
+            <w:tcW w:w="284" w:type="dxa"/>
+            <w:tcBorders>
+              <w:top w:val="single" w:sz="12" w:space="0" w:color="FFFFFF"/>
+              <w:left w:val="single" w:sz="12" w:space="0" w:color="FFFFFF"/>
+              <w:bottom w:val="single" w:sz="12" w:space="0" w:color="FFFFFF"/>
+              <w:right w:val="single" w:sz="12" w:space="0" w:color="FFFFFF"/>
+            </w:tcBorders>
+            <w:shd w:val="clear" w:color="auto" w:fill="auto"/>
+            <w:tcMar>
+              <w:top w:w="100" w:type="dxa"/>
+              <w:left w:w="100" w:type="dxa"/>
+              <w:bottom w:w="100" w:type="dxa"/>
+              <w:right w:w="100" w:type="dxa"/>
+            </w:tcMar>
+          </w:tcPr>
+          <w:p>
+            <w:pPr>
+              <w:widowControl w:val="0"/>
+              <w:pBdr>
+                <w:top w:val="nil"/>
+                <w:left w:val="nil"/>
+                <w:bottom w:val="nil"/>
+                <w:right w:val="nil"/>
+                <w:between w:val="nil"/>
+              </w:pBdr>
+              <w:spacing w:after="0" w:line="240" w:lineRule="auto"/>
+              <w:jc w:val="center"/>
+              <w:rPr>
+                <w:b/>
+              </w:rPr>
+            </w:pPr>
+          </w:p>
+        </w:tc>
+        <w:tc>
+          <w:tcPr>
+            <w:tcW w:w="3589" w:type="dxa"/>
+            <w:tcBorders>
+              <w:top w:val="single" w:sz="12" w:space="0" w:color="FFFFFF"/>
+              <w:left w:val="single" w:sz="12" w:space="0" w:color="FFFFFF"/>
+              <w:right w:val="single" w:sz="12" w:space="0" w:color="FFFFFF"/>
+            </w:tcBorders>
+            <w:shd w:val="clear" w:color="auto" w:fill="auto"/>
+            <w:tcMar>
+              <w:top w:w="100" w:type="dxa"/>
+              <w:left w:w="100" w:type="dxa"/>
+              <w:bottom w:w="100" w:type="dxa"/>
+              <w:right w:w="100" w:type="dxa"/>
+            </w:tcMar>
+          </w:tcPr>
+          <w:p>
+            <w:pPr>
+              <w:widowControl w:val="0"/>
+              <w:spacing w:after="0" w:line="240" w:lineRule="auto"/>
+              <w:jc w:val="center"/>
+              <w:rPr>
+                <w:b/>
+              </w:rPr>
+            </w:pPr>
+            <w:r>
+              <w:rPr>
+                <w:b/>
+              </w:rPr>
+              <w:t>Major1</w:t>
             </w:r>
           </w:p>
         </w:tc>
@@ -1141,7 +1362,6 @@
           <w:tcPr>
             <w:tcW w:w="2836" w:type="dxa"/>
             <w:tcBorders>
-              <w:top w:val="single" w:sz="12" w:space="0" w:color="FFFFFF"/>
               <w:left w:val="single" w:sz="12" w:space="0" w:color="FFFFFF"/>
               <w:right w:val="single" w:sz="12" w:space="0" w:color="FFFFFF"/>
             </w:tcBorders>
@@ -1173,7 +1393,7 @@
               <w:rPr>
                 <w:b/>
               </w:rPr>
-              <w:t>Member1</w:t>
+              <w:t>Member2</w:t>
             </w:r>
           </w:p>
         </w:tc>
@@ -1216,7 +1436,6 @@
           <w:tcPr>
             <w:tcW w:w="3177" w:type="dxa"/>
             <w:tcBorders>
-              <w:top w:val="single" w:sz="12" w:space="0" w:color="FFFFFF"/>
               <w:left w:val="single" w:sz="12" w:space="0" w:color="FFFFFF"/>
               <w:right w:val="single" w:sz="12" w:space="0" w:color="FFFFFF"/>
             </w:tcBorders>
@@ -1231,6 +1450,13 @@
           <w:p>
             <w:pPr>
               <w:widowControl w:val="0"/>
+              <w:pBdr>
+                <w:top w:val="nil"/>
+                <w:left w:val="nil"/>
+                <w:bottom w:val="nil"/>
+                <w:right w:val="nil"/>
+                <w:between w:val="nil"/>
+              </w:pBdr>
               <w:spacing w:after="0" w:line="240" w:lineRule="auto"/>
               <w:jc w:val="center"/>
             </w:pPr>
@@ -1238,7 +1464,7 @@
               <w:rPr>
                 <w:b/>
               </w:rPr>
-              <w:t>Course1</w:t>
+              <w:t>Course2</w:t>
             </w:r>
           </w:p>
         </w:tc>
@@ -1281,7 +1507,6 @@
           <w:tcPr>
             <w:tcW w:w="3589" w:type="dxa"/>
             <w:tcBorders>
-              <w:top w:val="single" w:sz="12" w:space="0" w:color="FFFFFF"/>
               <w:left w:val="single" w:sz="12" w:space="0" w:color="FFFFFF"/>
               <w:right w:val="single" w:sz="12" w:space="0" w:color="FFFFFF"/>
             </w:tcBorders>
@@ -1306,15 +1531,18 @@
               <w:rPr>
                 <w:b/>
               </w:rPr>
-              <w:t>Major1</w:t>
+              <w:t>Major2</w:t>
+            </w:r>
+            <w:r>
+              <w:rPr>
+                <w:b/>
+              </w:rPr>
+              <w:t xml:space="preserve"> </w:t>
             </w:r>
           </w:p>
         </w:tc>
       </w:tr>
       <w:tr>
-        <w:trPr>
-          <w:tblHeader/>
-        </w:trPr>
         <w:tc>
           <w:tcPr>
             <w:tcW w:w="2836" w:type="dxa"/>
@@ -1350,7 +1578,7 @@
               <w:rPr>
                 <w:b/>
               </w:rPr>
-              <w:t>Member2</w:t>
+              <w:t>Member3</w:t>
             </w:r>
           </w:p>
         </w:tc>
@@ -1421,7 +1649,7 @@
               <w:rPr>
                 <w:b/>
               </w:rPr>
-              <w:t>Course2</w:t>
+              <w:t>Course3</w:t>
             </w:r>
           </w:p>
         </w:tc>
@@ -1488,7 +1716,7 @@
               <w:rPr>
                 <w:b/>
               </w:rPr>
-              <w:t>Major2</w:t>
+              <w:t>Major3</w:t>
             </w:r>
             <w:r>
               <w:rPr>
@@ -1535,7 +1763,7 @@
               <w:rPr>
                 <w:b/>
               </w:rPr>
-              <w:t>Member3</w:t>
+              <w:t>Member4</w:t>
             </w:r>
           </w:p>
         </w:tc>
@@ -1606,7 +1834,7 @@
               <w:rPr>
                 <w:b/>
               </w:rPr>
-              <w:t>Course3</w:t>
+              <w:t>Course4</w:t>
             </w:r>
           </w:p>
         </w:tc>
@@ -1673,197 +1901,15 @@
               <w:rPr>
                 <w:b/>
               </w:rPr>
-              <w:t>Major3</w:t>
-            </w:r>
-            <w:r>
-              <w:rPr>
-                <w:b/>
-              </w:rPr>
-              <w:t xml:space="preserve"> </w:t>
+              <w:t>Major4</w:t>
             </w:r>
           </w:p>
         </w:tc>
       </w:tr>
       <w:tr>
-        <w:tc>
-          <w:tcPr>
-            <w:tcW w:w="2836" w:type="dxa"/>
-            <w:tcBorders>
-              <w:left w:val="single" w:sz="12" w:space="0" w:color="FFFFFF"/>
-              <w:right w:val="single" w:sz="12" w:space="0" w:color="FFFFFF"/>
-            </w:tcBorders>
-            <w:shd w:val="clear" w:color="auto" w:fill="auto"/>
-            <w:tcMar>
-              <w:top w:w="100" w:type="dxa"/>
-              <w:left w:w="100" w:type="dxa"/>
-              <w:bottom w:w="100" w:type="dxa"/>
-              <w:right w:w="100" w:type="dxa"/>
-            </w:tcMar>
-          </w:tcPr>
-          <w:p>
-            <w:pPr>
-              <w:widowControl w:val="0"/>
-              <w:pBdr>
-                <w:top w:val="nil"/>
-                <w:left w:val="nil"/>
-                <w:bottom w:val="nil"/>
-                <w:right w:val="nil"/>
-                <w:between w:val="nil"/>
-              </w:pBdr>
-              <w:spacing w:after="0" w:line="240" w:lineRule="auto"/>
-              <w:jc w:val="center"/>
-              <w:rPr>
-                <w:b/>
-              </w:rPr>
-            </w:pPr>
-            <w:r>
-              <w:rPr>
-                <w:b/>
-              </w:rPr>
-              <w:t>Member4</w:t>
-            </w:r>
-          </w:p>
-        </w:tc>
-        <w:tc>
-          <w:tcPr>
-            <w:tcW w:w="225" w:type="dxa"/>
-            <w:tcBorders>
-              <w:top w:val="single" w:sz="12" w:space="0" w:color="FFFFFF"/>
-              <w:left w:val="single" w:sz="12" w:space="0" w:color="FFFFFF"/>
-              <w:bottom w:val="single" w:sz="12" w:space="0" w:color="FFFFFF"/>
-              <w:right w:val="single" w:sz="12" w:space="0" w:color="FFFFFF"/>
-            </w:tcBorders>
-            <w:shd w:val="clear" w:color="auto" w:fill="auto"/>
-            <w:tcMar>
-              <w:top w:w="100" w:type="dxa"/>
-              <w:left w:w="100" w:type="dxa"/>
-              <w:bottom w:w="100" w:type="dxa"/>
-              <w:right w:w="100" w:type="dxa"/>
-            </w:tcMar>
-          </w:tcPr>
-          <w:p>
-            <w:pPr>
-              <w:widowControl w:val="0"/>
-              <w:pBdr>
-                <w:top w:val="nil"/>
-                <w:left w:val="nil"/>
-                <w:bottom w:val="nil"/>
-                <w:right w:val="nil"/>
-                <w:between w:val="nil"/>
-              </w:pBdr>
-              <w:spacing w:after="0" w:line="240" w:lineRule="auto"/>
-              <w:jc w:val="center"/>
-              <w:rPr>
-                <w:b/>
-              </w:rPr>
-            </w:pPr>
-          </w:p>
-        </w:tc>
-        <w:tc>
-          <w:tcPr>
-            <w:tcW w:w="3177" w:type="dxa"/>
-            <w:tcBorders>
-              <w:left w:val="single" w:sz="12" w:space="0" w:color="FFFFFF"/>
-              <w:right w:val="single" w:sz="12" w:space="0" w:color="FFFFFF"/>
-            </w:tcBorders>
-            <w:shd w:val="clear" w:color="auto" w:fill="auto"/>
-            <w:tcMar>
-              <w:top w:w="100" w:type="dxa"/>
-              <w:left w:w="100" w:type="dxa"/>
-              <w:bottom w:w="100" w:type="dxa"/>
-              <w:right w:w="100" w:type="dxa"/>
-            </w:tcMar>
-          </w:tcPr>
-          <w:p>
-            <w:pPr>
-              <w:widowControl w:val="0"/>
-              <w:pBdr>
-                <w:top w:val="nil"/>
-                <w:left w:val="nil"/>
-                <w:bottom w:val="nil"/>
-                <w:right w:val="nil"/>
-                <w:between w:val="nil"/>
-              </w:pBdr>
-              <w:spacing w:after="0" w:line="240" w:lineRule="auto"/>
-              <w:jc w:val="center"/>
-            </w:pPr>
-            <w:r>
-              <w:rPr>
-                <w:b/>
-              </w:rPr>
-              <w:t>Course4</w:t>
-            </w:r>
-          </w:p>
-        </w:tc>
-        <w:tc>
-          <w:tcPr>
-            <w:tcW w:w="284" w:type="dxa"/>
-            <w:tcBorders>
-              <w:top w:val="single" w:sz="12" w:space="0" w:color="FFFFFF"/>
-              <w:left w:val="single" w:sz="12" w:space="0" w:color="FFFFFF"/>
-              <w:bottom w:val="single" w:sz="12" w:space="0" w:color="FFFFFF"/>
-              <w:right w:val="single" w:sz="12" w:space="0" w:color="FFFFFF"/>
-            </w:tcBorders>
-            <w:shd w:val="clear" w:color="auto" w:fill="auto"/>
-            <w:tcMar>
-              <w:top w:w="100" w:type="dxa"/>
-              <w:left w:w="100" w:type="dxa"/>
-              <w:bottom w:w="100" w:type="dxa"/>
-              <w:right w:w="100" w:type="dxa"/>
-            </w:tcMar>
-          </w:tcPr>
-          <w:p>
-            <w:pPr>
-              <w:widowControl w:val="0"/>
-              <w:pBdr>
-                <w:top w:val="nil"/>
-                <w:left w:val="nil"/>
-                <w:bottom w:val="nil"/>
-                <w:right w:val="nil"/>
-                <w:between w:val="nil"/>
-              </w:pBdr>
-              <w:spacing w:after="0" w:line="240" w:lineRule="auto"/>
-              <w:jc w:val="center"/>
-              <w:rPr>
-                <w:b/>
-              </w:rPr>
-            </w:pPr>
-          </w:p>
-        </w:tc>
-        <w:tc>
-          <w:tcPr>
-            <w:tcW w:w="3589" w:type="dxa"/>
-            <w:tcBorders>
-              <w:left w:val="single" w:sz="12" w:space="0" w:color="FFFFFF"/>
-              <w:right w:val="single" w:sz="12" w:space="0" w:color="FFFFFF"/>
-            </w:tcBorders>
-            <w:shd w:val="clear" w:color="auto" w:fill="auto"/>
-            <w:tcMar>
-              <w:top w:w="100" w:type="dxa"/>
-              <w:left w:w="100" w:type="dxa"/>
-              <w:bottom w:w="100" w:type="dxa"/>
-              <w:right w:w="100" w:type="dxa"/>
-            </w:tcMar>
-          </w:tcPr>
-          <w:p>
-            <w:pPr>
-              <w:widowControl w:val="0"/>
-              <w:spacing w:after="0" w:line="240" w:lineRule="auto"/>
-              <w:jc w:val="center"/>
-              <w:rPr>
-                <w:b/>
-              </w:rPr>
-            </w:pPr>
-            <w:r>
-              <w:rPr>
-                <w:b/>
-              </w:rPr>
-              <w:t>Major4</w:t>
-            </w:r>
-          </w:p>
-        </w:tc>
-      </w:tr>
-      <w:tr>
+        <w:trPr>
+          <w:trHeight w:val="64"/>
+        </w:trPr>
         <w:tc>
           <w:tcPr>
             <w:tcW w:w="2836" w:type="dxa"/>
@@ -2048,16 +2094,15 @@
         <w:spacing w:after="0" w:line="240" w:lineRule="auto"/>
         <w:jc w:val="both"/>
         <w:rPr>
-          <w:b/>
+          <w:sz w:val="20"/>
+          <w:szCs w:val="20"/>
         </w:rPr>
       </w:pPr>
-    </w:p>
-    <w:p>
-      <w:pPr>
-        <w:spacing w:after="0" w:line="240" w:lineRule="auto"/>
-        <w:jc w:val="both"/>
-      </w:pPr>
-      <w:r>
+      <w:r>
+        <w:rPr>
+          <w:sz w:val="20"/>
+          <w:szCs w:val="20"/>
+        </w:rPr>
         <w:t>The students above will be proposing the following research titles:</w:t>
       </w:r>
     </w:p>
@@ -2066,11 +2111,23 @@
         <w:spacing w:after="0" w:line="240" w:lineRule="auto"/>
         <w:ind w:firstLine="720"/>
         <w:jc w:val="both"/>
+        <w:rPr>
+          <w:sz w:val="20"/>
+          <w:szCs w:val="20"/>
+        </w:rPr>
       </w:pPr>
       <w:r>
+        <w:rPr>
+          <w:sz w:val="20"/>
+          <w:szCs w:val="20"/>
+        </w:rPr>
         <w:t xml:space="preserve">1. </w:t>
       </w:r>
       <w:r>
+        <w:rPr>
+          <w:sz w:val="20"/>
+          <w:szCs w:val="20"/>
+        </w:rPr>
         <w:t>Title1</w:t>
       </w:r>
     </w:p>
@@ -2079,11 +2136,23 @@
         <w:spacing w:after="0" w:line="240" w:lineRule="auto"/>
         <w:ind w:firstLine="720"/>
         <w:jc w:val="both"/>
+        <w:rPr>
+          <w:sz w:val="20"/>
+          <w:szCs w:val="20"/>
+        </w:rPr>
       </w:pPr>
       <w:r>
+        <w:rPr>
+          <w:sz w:val="20"/>
+          <w:szCs w:val="20"/>
+        </w:rPr>
         <w:t xml:space="preserve">2. </w:t>
       </w:r>
       <w:r>
+        <w:rPr>
+          <w:sz w:val="20"/>
+          <w:szCs w:val="20"/>
+        </w:rPr>
         <w:t>Title2</w:t>
       </w:r>
     </w:p>
@@ -2092,11 +2161,23 @@
         <w:spacing w:after="0" w:line="240" w:lineRule="auto"/>
         <w:ind w:firstLine="720"/>
         <w:jc w:val="both"/>
+        <w:rPr>
+          <w:sz w:val="20"/>
+          <w:szCs w:val="20"/>
+        </w:rPr>
       </w:pPr>
       <w:r>
+        <w:rPr>
+          <w:sz w:val="20"/>
+          <w:szCs w:val="20"/>
+        </w:rPr>
         <w:t xml:space="preserve">3. </w:t>
       </w:r>
       <w:r>
+        <w:rPr>
+          <w:sz w:val="20"/>
+          <w:szCs w:val="20"/>
+        </w:rPr>
         <w:t>Title3</w:t>
       </w:r>
     </w:p>
@@ -2105,11 +2186,23 @@
         <w:spacing w:after="0" w:line="240" w:lineRule="auto"/>
         <w:ind w:firstLine="720"/>
         <w:jc w:val="both"/>
+        <w:rPr>
+          <w:sz w:val="20"/>
+          <w:szCs w:val="20"/>
+        </w:rPr>
       </w:pPr>
       <w:r>
+        <w:rPr>
+          <w:sz w:val="20"/>
+          <w:szCs w:val="20"/>
+        </w:rPr>
         <w:t xml:space="preserve">4. </w:t>
       </w:r>
       <w:r>
+        <w:rPr>
+          <w:sz w:val="20"/>
+          <w:szCs w:val="20"/>
+        </w:rPr>
         <w:t>Title4</w:t>
       </w:r>
     </w:p>
@@ -2118,11 +2211,23 @@
         <w:spacing w:after="0" w:line="240" w:lineRule="auto"/>
         <w:ind w:firstLine="720"/>
         <w:jc w:val="both"/>
+        <w:rPr>
+          <w:sz w:val="20"/>
+          <w:szCs w:val="20"/>
+        </w:rPr>
       </w:pPr>
       <w:r>
+        <w:rPr>
+          <w:sz w:val="20"/>
+          <w:szCs w:val="20"/>
+        </w:rPr>
         <w:t xml:space="preserve">5. </w:t>
       </w:r>
       <w:r>
+        <w:rPr>
+          <w:sz w:val="20"/>
+          <w:szCs w:val="20"/>
+        </w:rPr>
         <w:t>Title5</w:t>
       </w:r>
     </w:p>
@@ -2130,59 +2235,127 @@
       <w:pPr>
         <w:spacing w:after="0" w:line="240" w:lineRule="auto"/>
         <w:jc w:val="both"/>
+        <w:rPr>
+          <w:sz w:val="20"/>
+          <w:szCs w:val="20"/>
+        </w:rPr>
       </w:pPr>
+      <w:r>
+        <w:rPr>
+          <w:sz w:val="20"/>
+          <w:szCs w:val="20"/>
+        </w:rPr>
+        <w:t>In connection to this, the students are inviting you as one of the panel members to their topic defense on</w:t>
+      </w:r>
     </w:p>
     <w:p>
       <w:pPr>
         <w:spacing w:after="0" w:line="240" w:lineRule="auto"/>
         <w:jc w:val="both"/>
+        <w:rPr>
+          <w:sz w:val="20"/>
+          <w:szCs w:val="20"/>
+        </w:rPr>
       </w:pPr>
-      <w:r>
-        <w:t xml:space="preserve">In connection to this, the students are inviting you as one of the panel members to their topic defense on </w:t>
-      </w:r>
       <w:proofErr w:type="spellStart"/>
       <w:r>
+        <w:rPr>
+          <w:sz w:val="20"/>
+          <w:szCs w:val="20"/>
+        </w:rPr>
         <w:t>DefenseDay</w:t>
       </w:r>
       <w:proofErr w:type="spellEnd"/>
       <w:r>
+        <w:rPr>
+          <w:sz w:val="20"/>
+          <w:szCs w:val="20"/>
+        </w:rPr>
         <w:t xml:space="preserve"> at </w:t>
       </w:r>
       <w:proofErr w:type="spellStart"/>
       <w:r>
+        <w:rPr>
+          <w:sz w:val="20"/>
+          <w:szCs w:val="20"/>
+        </w:rPr>
         <w:t>StartTime</w:t>
       </w:r>
       <w:proofErr w:type="spellEnd"/>
       <w:r>
+        <w:rPr>
+          <w:sz w:val="20"/>
+          <w:szCs w:val="20"/>
+        </w:rPr>
         <w:t xml:space="preserve"> - </w:t>
       </w:r>
       <w:proofErr w:type="spellStart"/>
       <w:r>
+        <w:rPr>
+          <w:sz w:val="20"/>
+          <w:szCs w:val="20"/>
+        </w:rPr>
         <w:t>EndTime</w:t>
       </w:r>
       <w:proofErr w:type="spellEnd"/>
       <w:r>
+        <w:rPr>
+          <w:sz w:val="20"/>
+          <w:szCs w:val="20"/>
+        </w:rPr>
         <w:t>.</w:t>
       </w:r>
+      <w:r>
+        <w:rPr>
+          <w:sz w:val="20"/>
+          <w:szCs w:val="20"/>
+        </w:rPr>
+        <w:t xml:space="preserve"> </w:t>
+      </w:r>
+      <w:r>
+        <w:rPr>
+          <w:sz w:val="20"/>
+          <w:szCs w:val="20"/>
+        </w:rPr>
+        <w:t>Please confirm below if you are willing to serve as one of the panel members. Thank you.</w:t>
+      </w:r>
+      <w:r>
+        <w:t xml:space="preserve"> </w:t>
+      </w:r>
     </w:p>
-    <w:p>
-      <w:pPr>
-        <w:spacing w:after="0" w:line="240" w:lineRule="auto"/>
-        <w:jc w:val="both"/>
-      </w:pPr>
-    </w:p>
-    <w:p>
-      <w:pPr>
-        <w:spacing w:after="0" w:line="240" w:lineRule="auto"/>
-        <w:jc w:val="both"/>
-      </w:pPr>
-      <w:r>
-        <w:t>Please confirm below if you are willing to serve as one of the panel members. Thank you.</w:t>
-      </w:r>
-      <w:r>
-        <w:t xml:space="preserve"> </w:t>
-      </w:r>
-    </w:p>
+    <w:tbl>
+      <w:tblPr>
+        <w:tblStyle w:val="TableGrid"/>
+        <w:tblpPr w:leftFromText="180" w:rightFromText="180" w:vertAnchor="text" w:horzAnchor="margin" w:tblpXSpec="right" w:tblpY="-33"/>
+        <w:tblW w:w="0" w:type="auto"/>
+        <w:tblLayout w:type="fixed"/>
+        <w:tblLook w:val="04A0" w:firstRow="1" w:lastRow="0" w:firstColumn="1" w:lastColumn="0" w:noHBand="0" w:noVBand="1"/>
+      </w:tblPr>
+      <w:tblGrid>
+        <w:gridCol w:w="2353"/>
+      </w:tblGrid>
+      <w:tr>
+        <w:trPr>
+          <w:trHeight w:val="794"/>
+        </w:trPr>
+        <w:tc>
+          <w:tcPr>
+            <w:tcW w:w="2353" w:type="dxa"/>
+            <w:tcBorders>
+              <w:top w:val="single" w:sz="4" w:space="0" w:color="auto"/>
+              <w:left w:val="single" w:sz="4" w:space="0" w:color="auto"/>
+              <w:bottom w:val="single" w:sz="4" w:space="0" w:color="auto"/>
+              <w:right w:val="single" w:sz="4" w:space="0" w:color="auto"/>
+            </w:tcBorders>
+          </w:tcPr>
+          <w:p>
+            <w:r>
+              <w:t>h</w:t>
+            </w:r>
+          </w:p>
+        </w:tc>
+      </w:tr>
+    </w:tbl>
     <w:p>
       <w:pPr>
         <w:spacing w:after="0" w:line="240" w:lineRule="auto"/>
@@ -2198,6 +2371,12 @@
         <w:t xml:space="preserve">      </w:t>
       </w:r>
       <w:r>
+        <w:t xml:space="preserve">   </w:t>
+      </w:r>
+      <w:r>
+        <w:t xml:space="preserve">   </w:t>
+      </w:r>
+      <w:r>
         <w:t>Very Truly Yours,</w:t>
       </w:r>
     </w:p>
@@ -2232,6 +2411,40 @@
         <w:t xml:space="preserve">                                                                                                             Head, DIT      </w:t>
       </w:r>
     </w:p>
+    <w:tbl>
+      <w:tblPr>
+        <w:tblStyle w:val="TableGrid"/>
+        <w:tblpPr w:leftFromText="180" w:rightFromText="180" w:vertAnchor="text" w:horzAnchor="margin" w:tblpXSpec="right" w:tblpY="579"/>
+        <w:tblW w:w="0" w:type="auto"/>
+        <w:tblLook w:val="04A0" w:firstRow="1" w:lastRow="0" w:firstColumn="1" w:lastColumn="0" w:noHBand="0" w:noVBand="1"/>
+      </w:tblPr>
+      <w:tblGrid>
+        <w:gridCol w:w="1313"/>
+      </w:tblGrid>
+      <w:tr>
+        <w:trPr>
+          <w:trHeight w:val="1256"/>
+        </w:trPr>
+        <w:tc>
+          <w:tcPr>
+            <w:tcW w:w="1313" w:type="dxa"/>
+            <w:tcBorders>
+              <w:top w:val="single" w:sz="4" w:space="0" w:color="auto"/>
+              <w:left w:val="single" w:sz="4" w:space="0" w:color="auto"/>
+              <w:bottom w:val="single" w:sz="4" w:space="0" w:color="auto"/>
+              <w:right w:val="single" w:sz="4" w:space="0" w:color="auto"/>
+            </w:tcBorders>
+          </w:tcPr>
+          <w:p>
+            <w:proofErr w:type="spellStart"/>
+            <w:r>
+              <w:t>qr</w:t>
+            </w:r>
+            <w:proofErr w:type="spellEnd"/>
+          </w:p>
+        </w:tc>
+      </w:tr>
+    </w:tbl>
     <w:p>
       <w:pPr>
         <w:spacing w:after="0" w:line="240" w:lineRule="auto"/>
@@ -2242,35 +2455,10 @@
       <w:r>
         <w:t>-------</w:t>
       </w:r>
+      <w:r>
+        <w:t>----</w:t>
+      </w:r>
     </w:p>
-    <w:tbl>
-      <w:tblPr>
-        <w:tblStyle w:val="TableGrid"/>
-        <w:tblpPr w:leftFromText="180" w:rightFromText="180" w:vertAnchor="text" w:horzAnchor="margin" w:tblpXSpec="right" w:tblpY="70"/>
-        <w:tblW w:w="0" w:type="auto"/>
-        <w:tblLook w:val="04A0" w:firstRow="1" w:lastRow="0" w:firstColumn="1" w:lastColumn="0" w:noHBand="0" w:noVBand="1"/>
-      </w:tblPr>
-      <w:tblGrid>
-        <w:gridCol w:w="1587"/>
-      </w:tblGrid>
-      <w:tr>
-        <w:trPr>
-          <w:trHeight w:val="1417"/>
-        </w:trPr>
-        <w:tc>
-          <w:tcPr>
-            <w:tcW w:w="1587" w:type="dxa"/>
-            <w:tcBorders>
-              <w:top w:val="nil"/>
-              <w:left w:val="nil"/>
-              <w:bottom w:val="nil"/>
-              <w:right w:val="nil"/>
-            </w:tcBorders>
-          </w:tcPr>
-          <w:p/>
-        </w:tc>
-      </w:tr>
-    </w:tbl>
     <w:tbl>
       <w:tblPr>
         <w:tblStyle w:val="TableGrid"/>
@@ -2432,8 +2620,8 @@
             </w:pPr>
             <w:r>
               <w:rPr>
-                <w:sz w:val="16"/>
-                <w:szCs w:val="16"/>
+                <w:sz w:val="24"/>
+                <w:szCs w:val="24"/>
               </w:rPr>
               <w:t>d</w:t>
             </w:r>
@@ -2550,6 +2738,38 @@
         </w:rPr>
       </w:pPr>
     </w:p>
+    <w:tbl>
+      <w:tblPr>
+        <w:tblStyle w:val="TableGrid"/>
+        <w:tblpPr w:leftFromText="180" w:rightFromText="180" w:vertAnchor="text" w:horzAnchor="page" w:tblpX="3241" w:tblpY="177"/>
+        <w:tblW w:w="0" w:type="auto"/>
+        <w:tblLook w:val="04A0" w:firstRow="1" w:lastRow="0" w:firstColumn="1" w:lastColumn="0" w:noHBand="0" w:noVBand="1"/>
+      </w:tblPr>
+      <w:tblGrid>
+        <w:gridCol w:w="2353"/>
+      </w:tblGrid>
+      <w:tr>
+        <w:trPr>
+          <w:trHeight w:val="794"/>
+        </w:trPr>
+        <w:tc>
+          <w:tcPr>
+            <w:tcW w:w="2353" w:type="dxa"/>
+            <w:tcBorders>
+              <w:top w:val="single" w:sz="4" w:space="0" w:color="auto"/>
+              <w:left w:val="single" w:sz="4" w:space="0" w:color="auto"/>
+              <w:bottom w:val="single" w:sz="4" w:space="0" w:color="auto"/>
+              <w:right w:val="single" w:sz="4" w:space="0" w:color="auto"/>
+            </w:tcBorders>
+          </w:tcPr>
+          <w:p>
+            <w:r>
+              <w:t>p</w:t>
+            </w:r>
+          </w:p>
+        </w:tc>
+      </w:tr>
+    </w:tbl>
     <w:p>
       <w:pPr>
         <w:spacing w:after="0" w:line="240" w:lineRule="auto"/>
@@ -2558,10 +2778,11 @@
     <w:sectPr>
       <w:headerReference w:type="default" r:id="rId7"/>
       <w:footerReference w:type="default" r:id="rId8"/>
-      <w:pgSz w:w="11906" w:h="16838"/>
+      <w:pgSz w:w="12240" w:h="15840" w:code="1"/>
       <w:pgMar w:top="1440" w:right="1440" w:bottom="1440" w:left="1440" w:header="720" w:footer="720" w:gutter="0"/>
       <w:pgNumType w:start="1"/>
       <w:cols w:space="720"/>
+      <w:docGrid w:linePitch="299"/>
     </w:sectPr>
   </w:body>
 </w:document>
@@ -2659,8 +2880,8 @@
         <w:color w:val="000000"/>
       </w:rPr>
     </w:pPr>
-    <w:bookmarkStart w:id="0" w:name="_gjdgxs" w:colFirst="0" w:colLast="0"/>
-    <w:bookmarkEnd w:id="0"/>
+    <w:bookmarkStart w:id="1" w:name="_gjdgxs" w:colFirst="0" w:colLast="0"/>
+    <w:bookmarkEnd w:id="1"/>
   </w:p>
 </w:ftr>
 </file>

</xml_diff>

<commit_message>
added e-signature and upload signature
</commit_message>
<xml_diff>
--- a/static/forms/1-PANEL-INVITATION.docx
+++ b/static/forms/1-PANEL-INVITATION.docx
@@ -2326,8 +2326,16 @@
     <w:tbl>
       <w:tblPr>
         <w:tblStyle w:val="TableGrid"/>
-        <w:tblpPr w:leftFromText="180" w:rightFromText="180" w:vertAnchor="text" w:horzAnchor="margin" w:tblpXSpec="right" w:tblpY="-33"/>
+        <w:tblpPr w:leftFromText="180" w:rightFromText="180" w:vertAnchor="text" w:horzAnchor="page" w:tblpX="9091" w:tblpY="-63"/>
         <w:tblW w:w="0" w:type="auto"/>
+        <w:tblBorders>
+          <w:top w:val="none" w:sz="0" w:space="0" w:color="auto"/>
+          <w:left w:val="none" w:sz="0" w:space="0" w:color="auto"/>
+          <w:bottom w:val="none" w:sz="0" w:space="0" w:color="auto"/>
+          <w:right w:val="none" w:sz="0" w:space="0" w:color="auto"/>
+          <w:insideH w:val="none" w:sz="0" w:space="0" w:color="auto"/>
+          <w:insideV w:val="none" w:sz="0" w:space="0" w:color="auto"/>
+        </w:tblBorders>
         <w:tblLayout w:type="fixed"/>
         <w:tblLook w:val="04A0" w:firstRow="1" w:lastRow="0" w:firstColumn="1" w:lastColumn="0" w:noHBand="0" w:noVBand="1"/>
       </w:tblPr>
@@ -2341,16 +2349,76 @@
         <w:tc>
           <w:tcPr>
             <w:tcW w:w="2353" w:type="dxa"/>
-            <w:tcBorders>
-              <w:top w:val="single" w:sz="4" w:space="0" w:color="auto"/>
-              <w:left w:val="single" w:sz="4" w:space="0" w:color="auto"/>
-              <w:bottom w:val="single" w:sz="4" w:space="0" w:color="auto"/>
-              <w:right w:val="single" w:sz="4" w:space="0" w:color="auto"/>
-            </w:tcBorders>
-          </w:tcPr>
-          <w:p>
-            <w:r>
-              <w:t>h</w:t>
+            <w:vAlign w:val="center"/>
+          </w:tcPr>
+          <w:p>
+            <w:pPr>
+              <w:rPr>
+                <w:sz w:val="10"/>
+                <w:szCs w:val="10"/>
+              </w:rPr>
+            </w:pPr>
+          </w:p>
+          <w:p>
+            <w:pPr>
+              <w:rPr>
+                <w:sz w:val="10"/>
+                <w:szCs w:val="10"/>
+              </w:rPr>
+            </w:pPr>
+          </w:p>
+          <w:p>
+            <w:pPr>
+              <w:rPr>
+                <w:sz w:val="10"/>
+                <w:szCs w:val="10"/>
+              </w:rPr>
+            </w:pPr>
+          </w:p>
+          <w:p>
+            <w:pPr>
+              <w:rPr>
+                <w:sz w:val="10"/>
+                <w:szCs w:val="10"/>
+              </w:rPr>
+            </w:pPr>
+          </w:p>
+          <w:p>
+            <w:pPr>
+              <w:jc w:val="center"/>
+              <w:rPr>
+                <w:sz w:val="10"/>
+                <w:szCs w:val="10"/>
+              </w:rPr>
+            </w:pPr>
+          </w:p>
+          <w:p>
+            <w:pPr>
+              <w:rPr>
+                <w:sz w:val="10"/>
+                <w:szCs w:val="10"/>
+              </w:rPr>
+            </w:pPr>
+            <w:r>
+              <w:rPr>
+                <w:sz w:val="10"/>
+                <w:szCs w:val="10"/>
+              </w:rPr>
+              <w:t xml:space="preserve">                </w:t>
+            </w:r>
+            <w:r>
+              <w:rPr>
+                <w:sz w:val="10"/>
+                <w:szCs w:val="10"/>
+              </w:rPr>
+              <w:t xml:space="preserve">DIT-Head </w:t>
+            </w:r>
+            <w:r>
+              <w:rPr>
+                <w:sz w:val="10"/>
+                <w:szCs w:val="10"/>
+              </w:rPr>
+              <w:t>Signature Required</w:t>
             </w:r>
           </w:p>
         </w:tc>
@@ -2362,10 +2430,102 @@
         <w:jc w:val="both"/>
       </w:pPr>
     </w:p>
+    <w:tbl>
+      <w:tblPr>
+        <w:tblStyle w:val="TableGrid"/>
+        <w:tblpPr w:leftFromText="180" w:rightFromText="180" w:vertAnchor="text" w:horzAnchor="margin" w:tblpY="176"/>
+        <w:tblW w:w="0" w:type="auto"/>
+        <w:tblBorders>
+          <w:top w:val="none" w:sz="0" w:space="0" w:color="auto"/>
+          <w:left w:val="none" w:sz="0" w:space="0" w:color="auto"/>
+          <w:bottom w:val="none" w:sz="0" w:space="0" w:color="auto"/>
+          <w:right w:val="none" w:sz="0" w:space="0" w:color="auto"/>
+          <w:insideH w:val="none" w:sz="0" w:space="0" w:color="auto"/>
+          <w:insideV w:val="none" w:sz="0" w:space="0" w:color="auto"/>
+        </w:tblBorders>
+        <w:tblLook w:val="04A0" w:firstRow="1" w:lastRow="0" w:firstColumn="1" w:lastColumn="0" w:noHBand="0" w:noVBand="1"/>
+      </w:tblPr>
+      <w:tblGrid>
+        <w:gridCol w:w="2353"/>
+      </w:tblGrid>
+      <w:tr>
+        <w:trPr>
+          <w:trHeight w:val="794"/>
+        </w:trPr>
+        <w:tc>
+          <w:tcPr>
+            <w:tcW w:w="2353" w:type="dxa"/>
+          </w:tcPr>
+          <w:p>
+            <w:pPr>
+              <w:rPr>
+                <w:sz w:val="10"/>
+                <w:szCs w:val="10"/>
+              </w:rPr>
+            </w:pPr>
+          </w:p>
+          <w:p>
+            <w:pPr>
+              <w:rPr>
+                <w:sz w:val="10"/>
+                <w:szCs w:val="10"/>
+              </w:rPr>
+            </w:pPr>
+          </w:p>
+          <w:p>
+            <w:pPr>
+              <w:rPr>
+                <w:sz w:val="10"/>
+                <w:szCs w:val="10"/>
+              </w:rPr>
+            </w:pPr>
+          </w:p>
+          <w:p>
+            <w:pPr>
+              <w:rPr>
+                <w:sz w:val="10"/>
+                <w:szCs w:val="10"/>
+              </w:rPr>
+            </w:pPr>
+          </w:p>
+          <w:p>
+            <w:pPr>
+              <w:rPr>
+                <w:sz w:val="10"/>
+                <w:szCs w:val="10"/>
+              </w:rPr>
+            </w:pPr>
+          </w:p>
+          <w:p>
+            <w:pPr>
+              <w:rPr>
+                <w:sz w:val="10"/>
+                <w:szCs w:val="10"/>
+              </w:rPr>
+            </w:pPr>
+            <w:r>
+              <w:rPr>
+                <w:sz w:val="10"/>
+                <w:szCs w:val="10"/>
+              </w:rPr>
+              <w:t xml:space="preserve">    </w:t>
+            </w:r>
+            <w:r>
+              <w:rPr>
+                <w:sz w:val="10"/>
+                <w:szCs w:val="10"/>
+              </w:rPr>
+              <w:t>Panel - Signature Required</w:t>
+            </w:r>
+          </w:p>
+        </w:tc>
+      </w:tr>
+    </w:tbl>
     <w:p>
       <w:pPr>
         <w:spacing w:after="0" w:line="240" w:lineRule="auto"/>
         <w:ind w:left="7200"/>
+        <w:jc w:val="right"/>
       </w:pPr>
       <w:r>
         <w:t xml:space="preserve">      </w:t>
@@ -2411,40 +2571,6 @@
         <w:t xml:space="preserve">                                                                                                             Head, DIT      </w:t>
       </w:r>
     </w:p>
-    <w:tbl>
-      <w:tblPr>
-        <w:tblStyle w:val="TableGrid"/>
-        <w:tblpPr w:leftFromText="180" w:rightFromText="180" w:vertAnchor="text" w:horzAnchor="margin" w:tblpXSpec="right" w:tblpY="579"/>
-        <w:tblW w:w="0" w:type="auto"/>
-        <w:tblLook w:val="04A0" w:firstRow="1" w:lastRow="0" w:firstColumn="1" w:lastColumn="0" w:noHBand="0" w:noVBand="1"/>
-      </w:tblPr>
-      <w:tblGrid>
-        <w:gridCol w:w="1313"/>
-      </w:tblGrid>
-      <w:tr>
-        <w:trPr>
-          <w:trHeight w:val="1256"/>
-        </w:trPr>
-        <w:tc>
-          <w:tcPr>
-            <w:tcW w:w="1313" w:type="dxa"/>
-            <w:tcBorders>
-              <w:top w:val="single" w:sz="4" w:space="0" w:color="auto"/>
-              <w:left w:val="single" w:sz="4" w:space="0" w:color="auto"/>
-              <w:bottom w:val="single" w:sz="4" w:space="0" w:color="auto"/>
-              <w:right w:val="single" w:sz="4" w:space="0" w:color="auto"/>
-            </w:tcBorders>
-          </w:tcPr>
-          <w:p>
-            <w:proofErr w:type="spellStart"/>
-            <w:r>
-              <w:t>qr</w:t>
-            </w:r>
-            <w:proofErr w:type="spellEnd"/>
-          </w:p>
-        </w:tc>
-      </w:tr>
-    </w:tbl>
     <w:p>
       <w:pPr>
         <w:spacing w:after="0" w:line="240" w:lineRule="auto"/>
@@ -2730,6 +2856,36 @@
         </w:tc>
       </w:tr>
     </w:tbl>
+    <w:tbl>
+      <w:tblPr>
+        <w:tblStyle w:val="TableGrid"/>
+        <w:tblpPr w:leftFromText="180" w:rightFromText="180" w:vertAnchor="text" w:horzAnchor="margin" w:tblpXSpec="right" w:tblpY="15"/>
+        <w:tblW w:w="0" w:type="auto"/>
+        <w:tblBorders>
+          <w:top w:val="none" w:sz="0" w:space="0" w:color="auto"/>
+          <w:left w:val="none" w:sz="0" w:space="0" w:color="auto"/>
+          <w:bottom w:val="none" w:sz="0" w:space="0" w:color="auto"/>
+          <w:right w:val="none" w:sz="0" w:space="0" w:color="auto"/>
+          <w:insideH w:val="none" w:sz="0" w:space="0" w:color="auto"/>
+          <w:insideV w:val="none" w:sz="0" w:space="0" w:color="auto"/>
+        </w:tblBorders>
+        <w:tblLook w:val="04A0" w:firstRow="1" w:lastRow="0" w:firstColumn="1" w:lastColumn="0" w:noHBand="0" w:noVBand="1"/>
+      </w:tblPr>
+      <w:tblGrid>
+        <w:gridCol w:w="1313"/>
+      </w:tblGrid>
+      <w:tr>
+        <w:trPr>
+          <w:trHeight w:val="1256"/>
+        </w:trPr>
+        <w:tc>
+          <w:tcPr>
+            <w:tcW w:w="1313" w:type="dxa"/>
+          </w:tcPr>
+          <w:p/>
+        </w:tc>
+      </w:tr>
+    </w:tbl>
     <w:p>
       <w:pPr>
         <w:spacing w:after="0" w:line="240" w:lineRule="auto"/>
@@ -2738,38 +2894,6 @@
         </w:rPr>
       </w:pPr>
     </w:p>
-    <w:tbl>
-      <w:tblPr>
-        <w:tblStyle w:val="TableGrid"/>
-        <w:tblpPr w:leftFromText="180" w:rightFromText="180" w:vertAnchor="text" w:horzAnchor="page" w:tblpX="3241" w:tblpY="177"/>
-        <w:tblW w:w="0" w:type="auto"/>
-        <w:tblLook w:val="04A0" w:firstRow="1" w:lastRow="0" w:firstColumn="1" w:lastColumn="0" w:noHBand="0" w:noVBand="1"/>
-      </w:tblPr>
-      <w:tblGrid>
-        <w:gridCol w:w="2353"/>
-      </w:tblGrid>
-      <w:tr>
-        <w:trPr>
-          <w:trHeight w:val="794"/>
-        </w:trPr>
-        <w:tc>
-          <w:tcPr>
-            <w:tcW w:w="2353" w:type="dxa"/>
-            <w:tcBorders>
-              <w:top w:val="single" w:sz="4" w:space="0" w:color="auto"/>
-              <w:left w:val="single" w:sz="4" w:space="0" w:color="auto"/>
-              <w:bottom w:val="single" w:sz="4" w:space="0" w:color="auto"/>
-              <w:right w:val="single" w:sz="4" w:space="0" w:color="auto"/>
-            </w:tcBorders>
-          </w:tcPr>
-          <w:p>
-            <w:r>
-              <w:t>p</w:t>
-            </w:r>
-          </w:p>
-        </w:tc>
-      </w:tr>
-    </w:tbl>
     <w:p>
       <w:pPr>
         <w:spacing w:after="0" w:line="240" w:lineRule="auto"/>

</xml_diff>